<commit_message>
feat(Timekeeping): export excel timekeeping
</commit_message>
<xml_diff>
--- a/src/storage/app/word-exporter/templates/probationary_contract.docx
+++ b/src/storage/app/word-exporter/templates/probationary_contract.docx
@@ -564,17 +564,17 @@
           <w:sz w:val="20"/>
           <w:szCs w:val="20"/>
         </w:rPr>
-        <w:t>NGUYỄN HUỲNH THU TRÚC</w:t>
-      </w:r>
-      <w:r>
-        <w:rPr>
-          <w:rFonts w:eastAsia="Arimo" w:cs="Arimo" w:ascii="Times New Roman" w:hAnsi="Times New Roman"/>
-          <w:sz w:val="20"/>
-          <w:szCs w:val="20"/>
-        </w:rPr>
-        <w:tab/>
-        <w:tab/>
-        <w:t xml:space="preserve">      Chức vụ: Giám Đốc</w:t>
+        <w:t>${represent}</w:t>
+      </w:r>
+      <w:r>
+        <w:rPr>
+          <w:rFonts w:eastAsia="Arimo" w:cs="Arimo" w:ascii="Times New Roman" w:hAnsi="Times New Roman"/>
+          <w:sz w:val="20"/>
+          <w:szCs w:val="20"/>
+        </w:rPr>
+        <w:tab/>
+        <w:tab/>
+        <w:t xml:space="preserve">      Chức vụ: ${position}, làm đại diện</w:t>
       </w:r>
     </w:p>
     <w:p>

</xml_diff>